<commit_message>
Complete Econ. & Work saf., docs update
</commit_message>
<xml_diff>
--- a/Documentation/6 ОХРАНА ТРУДА - v2.docx
+++ b/Documentation/6 ОХРАНА ТРУДА - v2.docx
@@ -6,8 +6,7 @@
       <w:pPr>
         <w:pStyle w:val="2"/>
         <w:spacing w:before="0" w:line="240" w:lineRule="auto"/>
-        <w:ind w:firstLine="567"/>
-        <w:jc w:val="both"/>
+        <w:jc w:val="center"/>
         <w:rPr>
           <w:rFonts w:ascii="Times New Roman" w:hAnsi="Times New Roman" w:cs="Times New Roman"/>
           <w:b w:val="0"/>
@@ -6233,7 +6232,7 @@
           <w:vertAlign w:val="subscript"/>
         </w:rPr>
         <w:pict>
-          <v:shape id="Рисунок 29" o:spid="_x0000_i1025" type="#_x0000_t75" alt="Описание: http://www.online-electric.ru/theory/zaz_sample1/image048.gif" style="width:21.75pt;height:17.6pt;visibility:visible;mso-wrap-style:square" o:bullet="t">
+          <v:shape id="Рисунок 29" o:spid="_x0000_i1025" type="#_x0000_t75" alt="Описание: http://www.online-electric.ru/theory/zaz_sample1/image048.gif" style="width:21.9pt;height:17.55pt;visibility:visible;mso-wrap-style:square" o:bullet="t">
             <v:imagedata r:id="rId29" o:title="image048"/>
           </v:shape>
         </w:pict>
@@ -7005,7 +7004,7 @@
           <w:vertAlign w:val="subscript"/>
         </w:rPr>
         <w:pict>
-          <v:shape id="Рисунок 24" o:spid="_x0000_i1026" type="#_x0000_t75" alt="Описание: http://www.online-electric.ru/theory/zaz_sample1/image058.gif" style="width:20.1pt;height:10.9pt;visibility:visible;mso-wrap-style:square" o:bullet="t">
+          <v:shape id="Рисунок 24" o:spid="_x0000_i1026" type="#_x0000_t75" alt="Описание: http://www.online-electric.ru/theory/zaz_sample1/image058.gif" style="width:20.05pt;height:11.25pt;visibility:visible;mso-wrap-style:square" o:bullet="t">
             <v:imagedata r:id="rId34" o:title="image058"/>
           </v:shape>
         </w:pict>
@@ -8040,6 +8039,1794 @@
           <w:szCs w:val="28"/>
         </w:rPr>
       </w:pPr>
+      <w:r>
+        <w:rPr>
+          <w:rFonts w:ascii="Times New Roman" w:hAnsi="Times New Roman" w:cs="Times New Roman"/>
+          <w:bCs/>
+          <w:sz w:val="28"/>
+          <w:szCs w:val="28"/>
+        </w:rPr>
+        <w:t xml:space="preserve">Основными причинами пожара являются: короткое замыкание, перегрузка сети, большое переходное сопротивление, искрение и т.д. Для предупреждения пожаров и аварий от короткого замыкания, перегрузок сети, больших переходных сопротивлений необходим правильный выбор, монтаж и соблюдение установленного режима эксплуатации электрических сетей и электроустановок в зависимости от взрывопожарной опасности участков и зон, в которых установлено электрооборудование. Помещения в зависимости от способности к образованию взрывоопасных смесей или возгоранию находящихся в них материалов и веществ, делятся </w:t>
+      </w:r>
+      <w:proofErr w:type="gramStart"/>
+      <w:r>
+        <w:rPr>
+          <w:rFonts w:ascii="Times New Roman" w:hAnsi="Times New Roman" w:cs="Times New Roman"/>
+          <w:bCs/>
+          <w:sz w:val="28"/>
+          <w:szCs w:val="28"/>
+        </w:rPr>
+        <w:t>на</w:t>
+      </w:r>
+      <w:proofErr w:type="gramEnd"/>
+      <w:r>
+        <w:rPr>
+          <w:rFonts w:ascii="Times New Roman" w:hAnsi="Times New Roman" w:cs="Times New Roman"/>
+          <w:bCs/>
+          <w:sz w:val="28"/>
+          <w:szCs w:val="28"/>
+        </w:rPr>
+        <w:t xml:space="preserve"> взрывоопасные и пожароопасные.</w:t>
+      </w:r>
+    </w:p>
+    <w:p>
+      <w:pPr>
+        <w:pStyle w:val="a6"/>
+        <w:widowControl w:val="0"/>
+        <w:ind w:firstLine="709"/>
+        <w:rPr>
+          <w:sz w:val="28"/>
+        </w:rPr>
+      </w:pPr>
+      <w:proofErr w:type="gramStart"/>
+      <w:r>
+        <w:rPr>
+          <w:sz w:val="28"/>
+        </w:rPr>
+        <w:t>В соответствии с типовыми правилами пожарной безопасности промышленных предприятий все производственные, складские, вспомогательные и административные здания должны быть обеспечены огнетушителями, пожарным инвентарём (бочки для воды, вёдра пожарные, ткань асбестовая, ящики с песком, пожарные щиты) и пожарным ручным инструментом (багры, ломы, топоры, ножницы), которые используются для локализации и ликвидации небольших возгораний,</w:t>
+      </w:r>
+      <w:r>
+        <w:rPr>
+          <w:sz w:val="28"/>
+        </w:rPr>
+        <w:t xml:space="preserve"> </w:t>
+      </w:r>
+      <w:r>
+        <w:rPr>
+          <w:sz w:val="28"/>
+        </w:rPr>
+        <w:t>а также пожаров их начальной стадии развития.</w:t>
+      </w:r>
+      <w:proofErr w:type="gramEnd"/>
+      <w:r>
+        <w:rPr>
+          <w:sz w:val="28"/>
+        </w:rPr>
+        <w:t xml:space="preserve"> При определении видов и количества первичных средств пожаротушения следует учитывать физико-химические и пожароопасные свойства горючих веществ, их отношение к веществам пожаротушения, а также величины площадей производственных помещений.</w:t>
+      </w:r>
+    </w:p>
+    <w:p>
+      <w:pPr>
+        <w:pStyle w:val="a6"/>
+        <w:widowControl w:val="0"/>
+        <w:ind w:firstLine="709"/>
+        <w:rPr>
+          <w:sz w:val="28"/>
+        </w:rPr>
+      </w:pPr>
+      <w:r>
+        <w:rPr>
+          <w:sz w:val="28"/>
+        </w:rPr>
+        <w:t xml:space="preserve">Необходимое количество первичных средств пожаротушения определяют отдельно для каждого этажа и помещения с учётом данных, приведённых в таблице </w:t>
+      </w:r>
+      <w:r>
+        <w:rPr>
+          <w:sz w:val="28"/>
+        </w:rPr>
+        <w:t>7.3</w:t>
+      </w:r>
+      <w:r>
+        <w:rPr>
+          <w:sz w:val="28"/>
+        </w:rPr>
+        <w:t>.</w:t>
+      </w:r>
+    </w:p>
+    <w:p>
+      <w:pPr>
+        <w:pStyle w:val="a6"/>
+        <w:widowControl w:val="0"/>
+        <w:ind w:firstLine="709"/>
+        <w:rPr>
+          <w:sz w:val="28"/>
+        </w:rPr>
+      </w:pPr>
+    </w:p>
+    <w:p>
+      <w:pPr>
+        <w:rPr>
+          <w:sz w:val="28"/>
+          <w:szCs w:val="24"/>
+        </w:rPr>
+      </w:pPr>
+      <w:r>
+        <w:rPr>
+          <w:sz w:val="28"/>
+          <w:szCs w:val="24"/>
+        </w:rPr>
+        <w:br w:type="page"/>
+      </w:r>
+    </w:p>
+    <w:p>
+      <w:pPr>
+        <w:widowControl w:val="0"/>
+        <w:spacing w:after="0" w:line="240" w:lineRule="auto"/>
+        <w:ind w:firstLine="709"/>
+        <w:jc w:val="both"/>
+        <w:rPr>
+          <w:sz w:val="28"/>
+          <w:szCs w:val="24"/>
+        </w:rPr>
+      </w:pPr>
+      <w:r>
+        <w:rPr>
+          <w:sz w:val="28"/>
+          <w:szCs w:val="24"/>
+        </w:rPr>
+        <w:lastRenderedPageBreak/>
+        <w:t xml:space="preserve">Таблица </w:t>
+      </w:r>
+      <w:r>
+        <w:rPr>
+          <w:sz w:val="28"/>
+          <w:szCs w:val="24"/>
+        </w:rPr>
+        <w:t>7.3</w:t>
+      </w:r>
+      <w:r>
+        <w:rPr>
+          <w:sz w:val="28"/>
+          <w:szCs w:val="24"/>
+        </w:rPr>
+        <w:t>. – Средства пожаротушения</w:t>
+      </w:r>
+    </w:p>
+    <w:tbl>
+      <w:tblPr>
+        <w:tblW w:w="8471" w:type="dxa"/>
+        <w:tblInd w:w="250" w:type="dxa"/>
+        <w:tblBorders>
+          <w:top w:val="single" w:sz="4" w:space="0" w:color="auto"/>
+          <w:left w:val="single" w:sz="4" w:space="0" w:color="auto"/>
+          <w:bottom w:val="single" w:sz="4" w:space="0" w:color="auto"/>
+          <w:right w:val="single" w:sz="4" w:space="0" w:color="auto"/>
+          <w:insideH w:val="single" w:sz="4" w:space="0" w:color="auto"/>
+          <w:insideV w:val="single" w:sz="4" w:space="0" w:color="auto"/>
+        </w:tblBorders>
+        <w:tblLayout w:type="fixed"/>
+        <w:tblLook w:val="0000"/>
+      </w:tblPr>
+      <w:tblGrid>
+        <w:gridCol w:w="1809"/>
+        <w:gridCol w:w="709"/>
+        <w:gridCol w:w="709"/>
+        <w:gridCol w:w="1559"/>
+        <w:gridCol w:w="1276"/>
+        <w:gridCol w:w="1133"/>
+        <w:gridCol w:w="1276"/>
+      </w:tblGrid>
+      <w:tr>
+        <w:trPr>
+          <w:cantSplit/>
+          <w:trHeight w:val="2134"/>
+        </w:trPr>
+        <w:tc>
+          <w:tcPr>
+            <w:tcW w:w="1809" w:type="dxa"/>
+            <w:vAlign w:val="center"/>
+          </w:tcPr>
+          <w:p>
+            <w:pPr>
+              <w:widowControl w:val="0"/>
+              <w:spacing w:after="0" w:line="240" w:lineRule="auto"/>
+            </w:pPr>
+            <w:r>
+              <w:t>Наименование помещений, сооружений и установок</w:t>
+            </w:r>
+          </w:p>
+        </w:tc>
+        <w:tc>
+          <w:tcPr>
+            <w:tcW w:w="709" w:type="dxa"/>
+            <w:textDirection w:val="btLr"/>
+            <w:vAlign w:val="center"/>
+          </w:tcPr>
+          <w:p>
+            <w:pPr>
+              <w:widowControl w:val="0"/>
+              <w:spacing w:after="0" w:line="240" w:lineRule="auto"/>
+              <w:rPr>
+                <w:sz w:val="24"/>
+                <w:szCs w:val="24"/>
+              </w:rPr>
+            </w:pPr>
+            <w:r>
+              <w:rPr>
+                <w:sz w:val="24"/>
+                <w:szCs w:val="24"/>
+              </w:rPr>
+              <w:t xml:space="preserve">Защищаемая площадь, </w:t>
+            </w:r>
+            <w:proofErr w:type="gramStart"/>
+            <w:r>
+              <w:rPr>
+                <w:sz w:val="24"/>
+                <w:szCs w:val="24"/>
+              </w:rPr>
+              <w:t>м</w:t>
+            </w:r>
+            <w:proofErr w:type="gramEnd"/>
+            <w:r>
+              <w:rPr>
+                <w:sz w:val="24"/>
+                <w:szCs w:val="24"/>
+              </w:rPr>
+              <w:t>²</w:t>
+            </w:r>
+          </w:p>
+        </w:tc>
+        <w:tc>
+          <w:tcPr>
+            <w:tcW w:w="709" w:type="dxa"/>
+            <w:textDirection w:val="btLr"/>
+            <w:vAlign w:val="center"/>
+          </w:tcPr>
+          <w:p>
+            <w:pPr>
+              <w:widowControl w:val="0"/>
+              <w:spacing w:after="0" w:line="240" w:lineRule="auto"/>
+              <w:rPr>
+                <w:sz w:val="24"/>
+                <w:szCs w:val="24"/>
+              </w:rPr>
+            </w:pPr>
+            <w:r>
+              <w:rPr>
+                <w:sz w:val="24"/>
+                <w:szCs w:val="24"/>
+              </w:rPr>
+              <w:t>Углекислотные огнетушители</w:t>
+            </w:r>
+          </w:p>
+        </w:tc>
+        <w:tc>
+          <w:tcPr>
+            <w:tcW w:w="1559" w:type="dxa"/>
+            <w:textDirection w:val="btLr"/>
+            <w:vAlign w:val="center"/>
+          </w:tcPr>
+          <w:p>
+            <w:pPr>
+              <w:widowControl w:val="0"/>
+              <w:spacing w:after="0" w:line="240" w:lineRule="auto"/>
+              <w:rPr>
+                <w:sz w:val="24"/>
+                <w:szCs w:val="24"/>
+              </w:rPr>
+            </w:pPr>
+            <w:r>
+              <w:rPr>
+                <w:sz w:val="24"/>
+                <w:szCs w:val="24"/>
+              </w:rPr>
+              <w:t>Пенные, химические, воздушно-пенные и жидкостные огнетушители, шт.</w:t>
+            </w:r>
+          </w:p>
+        </w:tc>
+        <w:tc>
+          <w:tcPr>
+            <w:tcW w:w="1276" w:type="dxa"/>
+            <w:textDirection w:val="btLr"/>
+            <w:vAlign w:val="center"/>
+          </w:tcPr>
+          <w:p>
+            <w:pPr>
+              <w:widowControl w:val="0"/>
+              <w:spacing w:after="0" w:line="240" w:lineRule="auto"/>
+              <w:rPr>
+                <w:sz w:val="24"/>
+                <w:szCs w:val="24"/>
+              </w:rPr>
+            </w:pPr>
+            <w:r>
+              <w:rPr>
+                <w:sz w:val="24"/>
+                <w:szCs w:val="24"/>
+              </w:rPr>
+              <w:t>Ящик с песком вместимостью 0,5; 1,0;3,0 и лопата, шт.</w:t>
+            </w:r>
+          </w:p>
+        </w:tc>
+        <w:tc>
+          <w:tcPr>
+            <w:tcW w:w="1133" w:type="dxa"/>
+            <w:textDirection w:val="btLr"/>
+            <w:vAlign w:val="center"/>
+          </w:tcPr>
+          <w:p>
+            <w:pPr>
+              <w:widowControl w:val="0"/>
+              <w:spacing w:after="0" w:line="240" w:lineRule="auto"/>
+              <w:rPr>
+                <w:sz w:val="24"/>
+                <w:szCs w:val="24"/>
+              </w:rPr>
+            </w:pPr>
+            <w:r>
+              <w:rPr>
+                <w:sz w:val="24"/>
+                <w:szCs w:val="24"/>
+              </w:rPr>
+              <w:t xml:space="preserve">Войлок, кошма или асбест: /1х1,2х1,2х2 м/, </w:t>
+            </w:r>
+            <w:proofErr w:type="spellStart"/>
+            <w:proofErr w:type="gramStart"/>
+            <w:r>
+              <w:rPr>
+                <w:sz w:val="24"/>
+                <w:szCs w:val="24"/>
+              </w:rPr>
+              <w:t>шт</w:t>
+            </w:r>
+            <w:proofErr w:type="spellEnd"/>
+            <w:proofErr w:type="gramEnd"/>
+          </w:p>
+        </w:tc>
+        <w:tc>
+          <w:tcPr>
+            <w:tcW w:w="1276" w:type="dxa"/>
+            <w:textDirection w:val="btLr"/>
+            <w:vAlign w:val="center"/>
+          </w:tcPr>
+          <w:p>
+            <w:pPr>
+              <w:widowControl w:val="0"/>
+              <w:spacing w:after="0" w:line="240" w:lineRule="auto"/>
+              <w:rPr>
+                <w:sz w:val="24"/>
+                <w:szCs w:val="24"/>
+              </w:rPr>
+            </w:pPr>
+            <w:r>
+              <w:rPr>
+                <w:sz w:val="24"/>
+                <w:szCs w:val="24"/>
+              </w:rPr>
+              <w:t>Бочка с водой вместимостью не менее 0,2 м и ведро, шт.</w:t>
+            </w:r>
+          </w:p>
+        </w:tc>
+      </w:tr>
+      <w:tr>
+        <w:trPr>
+          <w:trHeight w:val="1389"/>
+        </w:trPr>
+        <w:tc>
+          <w:tcPr>
+            <w:tcW w:w="1809" w:type="dxa"/>
+            <w:vAlign w:val="center"/>
+          </w:tcPr>
+          <w:p>
+            <w:pPr>
+              <w:widowControl w:val="0"/>
+              <w:spacing w:after="0" w:line="240" w:lineRule="auto"/>
+            </w:pPr>
+            <w:r>
+              <w:t>Вычислительные центры, машиносчётные станции.</w:t>
+            </w:r>
+          </w:p>
+        </w:tc>
+        <w:tc>
+          <w:tcPr>
+            <w:tcW w:w="709" w:type="dxa"/>
+            <w:vAlign w:val="center"/>
+          </w:tcPr>
+          <w:p>
+            <w:pPr>
+              <w:widowControl w:val="0"/>
+              <w:spacing w:after="0" w:line="240" w:lineRule="auto"/>
+              <w:jc w:val="both"/>
+            </w:pPr>
+            <w:r>
+              <w:t>18</w:t>
+            </w:r>
+          </w:p>
+        </w:tc>
+        <w:tc>
+          <w:tcPr>
+            <w:tcW w:w="709" w:type="dxa"/>
+            <w:vAlign w:val="center"/>
+          </w:tcPr>
+          <w:p>
+            <w:pPr>
+              <w:widowControl w:val="0"/>
+              <w:spacing w:after="0" w:line="240" w:lineRule="auto"/>
+              <w:jc w:val="both"/>
+            </w:pPr>
+            <w:r>
+              <w:t>1</w:t>
+            </w:r>
+          </w:p>
+        </w:tc>
+        <w:tc>
+          <w:tcPr>
+            <w:tcW w:w="1559" w:type="dxa"/>
+            <w:vAlign w:val="center"/>
+          </w:tcPr>
+          <w:p>
+            <w:pPr>
+              <w:widowControl w:val="0"/>
+              <w:spacing w:after="0" w:line="240" w:lineRule="auto"/>
+              <w:jc w:val="both"/>
+            </w:pPr>
+            <w:r>
+              <w:t>1</w:t>
+            </w:r>
+          </w:p>
+        </w:tc>
+        <w:tc>
+          <w:tcPr>
+            <w:tcW w:w="1276" w:type="dxa"/>
+            <w:vAlign w:val="center"/>
+          </w:tcPr>
+          <w:p>
+            <w:pPr>
+              <w:widowControl w:val="0"/>
+              <w:spacing w:after="0" w:line="240" w:lineRule="auto"/>
+              <w:jc w:val="both"/>
+            </w:pPr>
+            <w:r>
+              <w:t>-</w:t>
+            </w:r>
+          </w:p>
+        </w:tc>
+        <w:tc>
+          <w:tcPr>
+            <w:tcW w:w="1133" w:type="dxa"/>
+            <w:vAlign w:val="center"/>
+          </w:tcPr>
+          <w:p>
+            <w:pPr>
+              <w:widowControl w:val="0"/>
+              <w:spacing w:after="0" w:line="240" w:lineRule="auto"/>
+              <w:jc w:val="both"/>
+            </w:pPr>
+            <w:r>
+              <w:t>1</w:t>
+            </w:r>
+          </w:p>
+        </w:tc>
+        <w:tc>
+          <w:tcPr>
+            <w:tcW w:w="1276" w:type="dxa"/>
+            <w:vAlign w:val="center"/>
+          </w:tcPr>
+          <w:p>
+            <w:pPr>
+              <w:widowControl w:val="0"/>
+              <w:spacing w:after="0" w:line="240" w:lineRule="auto"/>
+              <w:jc w:val="both"/>
+            </w:pPr>
+            <w:r>
+              <w:t>-</w:t>
+            </w:r>
+          </w:p>
+        </w:tc>
+      </w:tr>
+    </w:tbl>
+    <w:p>
+      <w:pPr>
+        <w:spacing w:after="0" w:line="240" w:lineRule="auto"/>
+        <w:ind w:firstLine="567"/>
+        <w:jc w:val="both"/>
+        <w:rPr>
+          <w:rFonts w:ascii="Times New Roman" w:hAnsi="Times New Roman" w:cs="Times New Roman"/>
+          <w:bCs/>
+          <w:sz w:val="28"/>
+          <w:szCs w:val="28"/>
+        </w:rPr>
+      </w:pPr>
+    </w:p>
+    <w:p>
+      <w:pPr>
+        <w:widowControl w:val="0"/>
+        <w:spacing w:after="0" w:line="240" w:lineRule="auto"/>
+        <w:ind w:firstLine="709"/>
+        <w:jc w:val="both"/>
+        <w:rPr>
+          <w:sz w:val="28"/>
+        </w:rPr>
+      </w:pPr>
+      <w:r>
+        <w:rPr>
+          <w:sz w:val="28"/>
+        </w:rPr>
+        <w:t>Применение автоматических средств обнаружения пожаров является одним из основных условий обеспечения пожарной безопасности на производстве, так как позволяет своевременно известить о пожаре и принять меры к быстрой его ликвидации. Наиболее надёжной системой извещения о пожаре является электрическая пожарная сигнализация, которая бывает автоматической и ручной.</w:t>
+      </w:r>
+    </w:p>
+    <w:p>
+      <w:pPr>
+        <w:widowControl w:val="0"/>
+        <w:spacing w:after="0" w:line="240" w:lineRule="auto"/>
+        <w:ind w:firstLine="709"/>
+        <w:jc w:val="both"/>
+        <w:rPr>
+          <w:sz w:val="28"/>
+          <w:szCs w:val="28"/>
+        </w:rPr>
+      </w:pPr>
+      <w:r>
+        <w:rPr>
+          <w:sz w:val="28"/>
+          <w:szCs w:val="28"/>
+        </w:rPr>
+        <w:t xml:space="preserve">Рекомендуется применять автоматические средства обнаружения пожаров. В качестве такого средства выступает электрическая пожарная сигнализация. Такая система включает: </w:t>
+      </w:r>
+      <w:proofErr w:type="spellStart"/>
+      <w:r>
+        <w:rPr>
+          <w:sz w:val="28"/>
+          <w:szCs w:val="28"/>
+        </w:rPr>
+        <w:t>извещатели</w:t>
+      </w:r>
+      <w:proofErr w:type="spellEnd"/>
+      <w:r>
+        <w:rPr>
+          <w:sz w:val="28"/>
+          <w:szCs w:val="28"/>
+        </w:rPr>
+        <w:t xml:space="preserve">, линии связи, приемную станцию (коммутатор), источник питания, звуковые и звуковые средства сигнализации. </w:t>
+      </w:r>
+    </w:p>
+    <w:p>
+      <w:pPr>
+        <w:widowControl w:val="0"/>
+        <w:spacing w:after="0" w:line="240" w:lineRule="auto"/>
+        <w:ind w:firstLine="709"/>
+        <w:jc w:val="both"/>
+        <w:rPr>
+          <w:sz w:val="28"/>
+          <w:szCs w:val="28"/>
+        </w:rPr>
+      </w:pPr>
+      <w:r>
+        <w:rPr>
+          <w:sz w:val="28"/>
+          <w:szCs w:val="28"/>
+        </w:rPr>
+        <w:t xml:space="preserve">По способу соединения </w:t>
+      </w:r>
+      <w:proofErr w:type="spellStart"/>
+      <w:r>
+        <w:rPr>
+          <w:sz w:val="28"/>
+          <w:szCs w:val="28"/>
+        </w:rPr>
+        <w:t>извещателей</w:t>
+      </w:r>
+      <w:proofErr w:type="spellEnd"/>
+      <w:r>
+        <w:rPr>
+          <w:sz w:val="28"/>
+          <w:szCs w:val="28"/>
+        </w:rPr>
+        <w:t xml:space="preserve"> с приемной станцией различают две системы:</w:t>
+      </w:r>
+    </w:p>
+    <w:p>
+      <w:pPr>
+        <w:widowControl w:val="0"/>
+        <w:spacing w:after="0" w:line="240" w:lineRule="auto"/>
+        <w:ind w:firstLine="709"/>
+        <w:jc w:val="both"/>
+        <w:rPr>
+          <w:sz w:val="28"/>
+          <w:szCs w:val="28"/>
+        </w:rPr>
+      </w:pPr>
+      <w:r>
+        <w:rPr>
+          <w:sz w:val="28"/>
+          <w:szCs w:val="28"/>
+        </w:rPr>
+        <w:t>- лучевую</w:t>
+      </w:r>
+      <w:r>
+        <w:rPr>
+          <w:sz w:val="28"/>
+          <w:szCs w:val="28"/>
+        </w:rPr>
+        <w:t>;</w:t>
+      </w:r>
+    </w:p>
+    <w:p>
+      <w:pPr>
+        <w:widowControl w:val="0"/>
+        <w:spacing w:after="0" w:line="240" w:lineRule="auto"/>
+        <w:ind w:firstLine="709"/>
+        <w:jc w:val="both"/>
+        <w:rPr>
+          <w:sz w:val="28"/>
+          <w:szCs w:val="28"/>
+        </w:rPr>
+      </w:pPr>
+      <w:r>
+        <w:rPr>
+          <w:sz w:val="28"/>
+          <w:szCs w:val="28"/>
+        </w:rPr>
+        <w:t>- кольцевую</w:t>
+      </w:r>
+      <w:r>
+        <w:rPr>
+          <w:sz w:val="28"/>
+          <w:szCs w:val="28"/>
+        </w:rPr>
+        <w:t>.</w:t>
+      </w:r>
+    </w:p>
+    <w:p>
+      <w:pPr>
+        <w:widowControl w:val="0"/>
+        <w:spacing w:after="0" w:line="240" w:lineRule="auto"/>
+        <w:ind w:firstLine="709"/>
+        <w:jc w:val="both"/>
+        <w:rPr>
+          <w:sz w:val="28"/>
+          <w:szCs w:val="28"/>
+        </w:rPr>
+      </w:pPr>
+      <w:r>
+        <w:rPr>
+          <w:sz w:val="28"/>
+          <w:szCs w:val="28"/>
+        </w:rPr>
+        <w:t xml:space="preserve">Пожарные </w:t>
+      </w:r>
+      <w:proofErr w:type="spellStart"/>
+      <w:r>
+        <w:rPr>
+          <w:sz w:val="28"/>
+          <w:szCs w:val="28"/>
+        </w:rPr>
+        <w:t>извещатели</w:t>
+      </w:r>
+      <w:proofErr w:type="spellEnd"/>
+      <w:r>
+        <w:rPr>
+          <w:sz w:val="28"/>
+          <w:szCs w:val="28"/>
+        </w:rPr>
+        <w:t xml:space="preserve"> делятся </w:t>
+      </w:r>
+      <w:proofErr w:type="gramStart"/>
+      <w:r>
+        <w:rPr>
+          <w:sz w:val="28"/>
+          <w:szCs w:val="28"/>
+        </w:rPr>
+        <w:t>на</w:t>
+      </w:r>
+      <w:proofErr w:type="gramEnd"/>
+      <w:r>
+        <w:rPr>
+          <w:sz w:val="28"/>
+          <w:szCs w:val="28"/>
+        </w:rPr>
+        <w:t xml:space="preserve"> тепловые, дымовые и световые. Для данного помещения наиболее целесообразно выбрать дымовые пожарные </w:t>
+      </w:r>
+      <w:proofErr w:type="spellStart"/>
+      <w:r>
+        <w:rPr>
+          <w:sz w:val="28"/>
+          <w:szCs w:val="28"/>
+        </w:rPr>
+        <w:t>извещатели</w:t>
+      </w:r>
+      <w:proofErr w:type="spellEnd"/>
+      <w:r>
+        <w:rPr>
+          <w:sz w:val="28"/>
+          <w:szCs w:val="28"/>
+        </w:rPr>
+        <w:t xml:space="preserve"> в количестве 1 штуки. Количество </w:t>
+      </w:r>
+      <w:proofErr w:type="spellStart"/>
+      <w:r>
+        <w:rPr>
+          <w:sz w:val="28"/>
+          <w:szCs w:val="28"/>
+        </w:rPr>
+        <w:t>извещателей</w:t>
+      </w:r>
+      <w:proofErr w:type="spellEnd"/>
+      <w:r>
+        <w:rPr>
+          <w:sz w:val="28"/>
+          <w:szCs w:val="28"/>
+        </w:rPr>
+        <w:t xml:space="preserve"> выбирается исходя из площади помещения, высоты потолков и требований по установке </w:t>
+      </w:r>
+      <w:proofErr w:type="spellStart"/>
+      <w:r>
+        <w:rPr>
+          <w:sz w:val="28"/>
+          <w:szCs w:val="28"/>
+        </w:rPr>
+        <w:t>извещателей</w:t>
+      </w:r>
+      <w:proofErr w:type="spellEnd"/>
+      <w:r>
+        <w:rPr>
+          <w:sz w:val="28"/>
+          <w:szCs w:val="28"/>
+        </w:rPr>
+        <w:t xml:space="preserve">, для высоты потолка до 3.5м. Тип </w:t>
+      </w:r>
+      <w:proofErr w:type="spellStart"/>
+      <w:r>
+        <w:rPr>
+          <w:sz w:val="28"/>
+          <w:szCs w:val="28"/>
+        </w:rPr>
+        <w:t>извещателя</w:t>
+      </w:r>
+      <w:proofErr w:type="spellEnd"/>
+      <w:r>
+        <w:rPr>
+          <w:sz w:val="28"/>
+          <w:szCs w:val="28"/>
+        </w:rPr>
+        <w:t xml:space="preserve"> в таблице </w:t>
+      </w:r>
+      <w:r>
+        <w:rPr>
+          <w:sz w:val="28"/>
+          <w:szCs w:val="28"/>
+        </w:rPr>
+        <w:t>7.4</w:t>
+      </w:r>
+      <w:r>
+        <w:rPr>
+          <w:sz w:val="28"/>
+          <w:szCs w:val="28"/>
+        </w:rPr>
+        <w:t>.</w:t>
+      </w:r>
+    </w:p>
+    <w:p>
+      <w:pPr>
+        <w:widowControl w:val="0"/>
+        <w:spacing w:after="0" w:line="240" w:lineRule="auto"/>
+        <w:ind w:firstLine="709"/>
+        <w:jc w:val="both"/>
+        <w:rPr>
+          <w:sz w:val="28"/>
+          <w:szCs w:val="28"/>
+        </w:rPr>
+      </w:pPr>
+    </w:p>
+    <w:p>
+      <w:pPr>
+        <w:widowControl w:val="0"/>
+        <w:spacing w:after="0" w:line="240" w:lineRule="auto"/>
+        <w:ind w:firstLine="709"/>
+        <w:jc w:val="both"/>
+        <w:rPr>
+          <w:sz w:val="28"/>
+          <w:szCs w:val="24"/>
+        </w:rPr>
+      </w:pPr>
+      <w:r>
+        <w:rPr>
+          <w:sz w:val="28"/>
+          <w:szCs w:val="24"/>
+        </w:rPr>
+        <w:t xml:space="preserve">Таблица </w:t>
+      </w:r>
+      <w:r>
+        <w:rPr>
+          <w:sz w:val="28"/>
+          <w:szCs w:val="24"/>
+        </w:rPr>
+        <w:t>7.4</w:t>
+      </w:r>
+      <w:r>
+        <w:rPr>
+          <w:sz w:val="28"/>
+          <w:szCs w:val="24"/>
+        </w:rPr>
+        <w:t xml:space="preserve"> - Требования по установке дымовых пожарный </w:t>
+      </w:r>
+      <w:proofErr w:type="spellStart"/>
+      <w:r>
+        <w:rPr>
+          <w:sz w:val="28"/>
+          <w:szCs w:val="24"/>
+        </w:rPr>
+        <w:t>извещателей</w:t>
+      </w:r>
+      <w:proofErr w:type="spellEnd"/>
+      <w:r>
+        <w:rPr>
+          <w:sz w:val="28"/>
+          <w:szCs w:val="24"/>
+        </w:rPr>
+        <w:t xml:space="preserve"> для высоты потолков до 3,5м</w:t>
+      </w:r>
+    </w:p>
+    <w:tbl>
+      <w:tblPr>
+        <w:tblW w:w="0" w:type="auto"/>
+        <w:tblInd w:w="675" w:type="dxa"/>
+        <w:tblBorders>
+          <w:top w:val="single" w:sz="4" w:space="0" w:color="auto"/>
+          <w:left w:val="single" w:sz="4" w:space="0" w:color="auto"/>
+          <w:bottom w:val="single" w:sz="4" w:space="0" w:color="auto"/>
+          <w:right w:val="single" w:sz="4" w:space="0" w:color="auto"/>
+          <w:insideH w:val="single" w:sz="4" w:space="0" w:color="auto"/>
+          <w:insideV w:val="single" w:sz="4" w:space="0" w:color="auto"/>
+        </w:tblBorders>
+        <w:tblLook w:val="01E0"/>
+      </w:tblPr>
+      <w:tblGrid>
+        <w:gridCol w:w="3060"/>
+        <w:gridCol w:w="2610"/>
+        <w:gridCol w:w="2700"/>
+      </w:tblGrid>
+      <w:tr>
+        <w:trPr>
+          <w:cantSplit/>
+        </w:trPr>
+        <w:tc>
+          <w:tcPr>
+            <w:tcW w:w="3060" w:type="dxa"/>
+            <w:vMerge w:val="restart"/>
+          </w:tcPr>
+          <w:p>
+            <w:pPr>
+              <w:widowControl w:val="0"/>
+              <w:spacing w:after="0" w:line="240" w:lineRule="auto"/>
+              <w:rPr>
+                <w:sz w:val="24"/>
+                <w:szCs w:val="24"/>
+                <w:vertAlign w:val="superscript"/>
+              </w:rPr>
+            </w:pPr>
+            <w:r>
+              <w:rPr>
+                <w:sz w:val="24"/>
+                <w:szCs w:val="24"/>
+              </w:rPr>
+              <w:t xml:space="preserve">Максимальная площадь контролируемая одним </w:t>
+            </w:r>
+            <w:proofErr w:type="spellStart"/>
+            <w:r>
+              <w:rPr>
+                <w:sz w:val="24"/>
+                <w:szCs w:val="24"/>
+              </w:rPr>
+              <w:t>извещателем</w:t>
+            </w:r>
+            <w:proofErr w:type="spellEnd"/>
+            <w:r>
+              <w:rPr>
+                <w:sz w:val="24"/>
+                <w:szCs w:val="24"/>
+              </w:rPr>
+              <w:t>, м</w:t>
+            </w:r>
+            <w:proofErr w:type="gramStart"/>
+            <w:r>
+              <w:rPr>
+                <w:sz w:val="24"/>
+                <w:szCs w:val="24"/>
+                <w:vertAlign w:val="superscript"/>
+              </w:rPr>
+              <w:t>2</w:t>
+            </w:r>
+            <w:proofErr w:type="gramEnd"/>
+          </w:p>
+        </w:tc>
+        <w:tc>
+          <w:tcPr>
+            <w:tcW w:w="5310" w:type="dxa"/>
+            <w:gridSpan w:val="2"/>
+          </w:tcPr>
+          <w:p>
+            <w:pPr>
+              <w:widowControl w:val="0"/>
+              <w:spacing w:after="0" w:line="240" w:lineRule="auto"/>
+              <w:rPr>
+                <w:sz w:val="24"/>
+                <w:szCs w:val="24"/>
+              </w:rPr>
+            </w:pPr>
+            <w:r>
+              <w:rPr>
+                <w:sz w:val="24"/>
+                <w:szCs w:val="24"/>
+              </w:rPr>
+              <w:t xml:space="preserve">Максимальное расстояние, </w:t>
+            </w:r>
+            <w:proofErr w:type="gramStart"/>
+            <w:r>
+              <w:rPr>
+                <w:sz w:val="24"/>
+                <w:szCs w:val="24"/>
+              </w:rPr>
+              <w:t>м</w:t>
+            </w:r>
+            <w:proofErr w:type="gramEnd"/>
+          </w:p>
+        </w:tc>
+      </w:tr>
+      <w:tr>
+        <w:trPr>
+          <w:cantSplit/>
+        </w:trPr>
+        <w:tc>
+          <w:tcPr>
+            <w:tcW w:w="3060" w:type="dxa"/>
+            <w:vMerge/>
+          </w:tcPr>
+          <w:p>
+            <w:pPr>
+              <w:widowControl w:val="0"/>
+              <w:spacing w:after="0" w:line="240" w:lineRule="auto"/>
+              <w:rPr>
+                <w:sz w:val="24"/>
+                <w:szCs w:val="24"/>
+              </w:rPr>
+            </w:pPr>
+          </w:p>
+        </w:tc>
+        <w:tc>
+          <w:tcPr>
+            <w:tcW w:w="2610" w:type="dxa"/>
+          </w:tcPr>
+          <w:p>
+            <w:pPr>
+              <w:widowControl w:val="0"/>
+              <w:spacing w:after="0" w:line="240" w:lineRule="auto"/>
+              <w:rPr>
+                <w:sz w:val="24"/>
+                <w:szCs w:val="24"/>
+              </w:rPr>
+            </w:pPr>
+            <w:r>
+              <w:rPr>
+                <w:sz w:val="24"/>
+                <w:szCs w:val="24"/>
+              </w:rPr>
+              <w:t xml:space="preserve">между </w:t>
+            </w:r>
+            <w:proofErr w:type="spellStart"/>
+            <w:r>
+              <w:rPr>
+                <w:sz w:val="24"/>
+                <w:szCs w:val="24"/>
+              </w:rPr>
+              <w:t>извещателями</w:t>
+            </w:r>
+            <w:proofErr w:type="spellEnd"/>
+          </w:p>
+        </w:tc>
+        <w:tc>
+          <w:tcPr>
+            <w:tcW w:w="2700" w:type="dxa"/>
+          </w:tcPr>
+          <w:p>
+            <w:pPr>
+              <w:widowControl w:val="0"/>
+              <w:spacing w:after="0" w:line="240" w:lineRule="auto"/>
+              <w:rPr>
+                <w:sz w:val="24"/>
+                <w:szCs w:val="24"/>
+              </w:rPr>
+            </w:pPr>
+            <w:r>
+              <w:rPr>
+                <w:sz w:val="24"/>
+                <w:szCs w:val="24"/>
+              </w:rPr>
+              <w:t xml:space="preserve">от </w:t>
+            </w:r>
+            <w:proofErr w:type="spellStart"/>
+            <w:r>
+              <w:rPr>
+                <w:sz w:val="24"/>
+                <w:szCs w:val="24"/>
+              </w:rPr>
+              <w:t>извещателя</w:t>
+            </w:r>
+            <w:proofErr w:type="spellEnd"/>
+            <w:r>
+              <w:rPr>
+                <w:sz w:val="24"/>
+                <w:szCs w:val="24"/>
+              </w:rPr>
+              <w:t xml:space="preserve"> до стены</w:t>
+            </w:r>
+          </w:p>
+        </w:tc>
+      </w:tr>
+      <w:tr>
+        <w:tc>
+          <w:tcPr>
+            <w:tcW w:w="3060" w:type="dxa"/>
+            <w:vAlign w:val="center"/>
+          </w:tcPr>
+          <w:p>
+            <w:pPr>
+              <w:widowControl w:val="0"/>
+              <w:spacing w:after="0" w:line="240" w:lineRule="auto"/>
+              <w:rPr>
+                <w:sz w:val="24"/>
+                <w:szCs w:val="24"/>
+              </w:rPr>
+            </w:pPr>
+            <w:r>
+              <w:rPr>
+                <w:sz w:val="24"/>
+                <w:szCs w:val="24"/>
+              </w:rPr>
+              <w:t>40</w:t>
+            </w:r>
+          </w:p>
+        </w:tc>
+        <w:tc>
+          <w:tcPr>
+            <w:tcW w:w="2610" w:type="dxa"/>
+            <w:vAlign w:val="center"/>
+          </w:tcPr>
+          <w:p>
+            <w:pPr>
+              <w:widowControl w:val="0"/>
+              <w:spacing w:after="0" w:line="240" w:lineRule="auto"/>
+              <w:rPr>
+                <w:sz w:val="24"/>
+                <w:szCs w:val="24"/>
+              </w:rPr>
+            </w:pPr>
+            <w:r>
+              <w:rPr>
+                <w:sz w:val="24"/>
+                <w:szCs w:val="24"/>
+              </w:rPr>
+              <w:t>4</w:t>
+            </w:r>
+          </w:p>
+        </w:tc>
+        <w:tc>
+          <w:tcPr>
+            <w:tcW w:w="2700" w:type="dxa"/>
+            <w:vAlign w:val="center"/>
+          </w:tcPr>
+          <w:p>
+            <w:pPr>
+              <w:widowControl w:val="0"/>
+              <w:spacing w:after="0" w:line="240" w:lineRule="auto"/>
+              <w:rPr>
+                <w:sz w:val="24"/>
+                <w:szCs w:val="24"/>
+              </w:rPr>
+            </w:pPr>
+            <w:r>
+              <w:rPr>
+                <w:sz w:val="24"/>
+                <w:szCs w:val="24"/>
+              </w:rPr>
+              <w:t>2</w:t>
+            </w:r>
+            <w:r>
+              <w:rPr>
+                <w:sz w:val="24"/>
+                <w:szCs w:val="24"/>
+              </w:rPr>
+              <w:t>,</w:t>
+            </w:r>
+            <w:r>
+              <w:rPr>
+                <w:sz w:val="24"/>
+                <w:szCs w:val="24"/>
+              </w:rPr>
+              <w:t>5</w:t>
+            </w:r>
+          </w:p>
+        </w:tc>
+      </w:tr>
+    </w:tbl>
+    <w:p>
+      <w:pPr>
+        <w:spacing w:after="0" w:line="240" w:lineRule="auto"/>
+        <w:ind w:firstLine="567"/>
+        <w:jc w:val="both"/>
+        <w:rPr>
+          <w:rFonts w:ascii="Times New Roman" w:hAnsi="Times New Roman" w:cs="Times New Roman"/>
+          <w:bCs/>
+          <w:sz w:val="28"/>
+          <w:szCs w:val="28"/>
+        </w:rPr>
+      </w:pPr>
+    </w:p>
+    <w:p>
+      <w:pPr>
+        <w:widowControl w:val="0"/>
+        <w:spacing w:after="0" w:line="240" w:lineRule="auto"/>
+        <w:ind w:firstLine="709"/>
+        <w:jc w:val="both"/>
+        <w:rPr>
+          <w:sz w:val="28"/>
+          <w:szCs w:val="28"/>
+        </w:rPr>
+      </w:pPr>
+      <w:r>
+        <w:rPr>
+          <w:sz w:val="28"/>
+          <w:szCs w:val="28"/>
+        </w:rPr>
+        <w:t>Ис</w:t>
+      </w:r>
+      <w:r>
+        <w:rPr>
+          <w:sz w:val="28"/>
+          <w:szCs w:val="28"/>
+        </w:rPr>
+        <w:t xml:space="preserve">ходя из таблицы видно, что требуется только 1 </w:t>
+      </w:r>
+      <w:proofErr w:type="spellStart"/>
+      <w:r>
+        <w:rPr>
+          <w:sz w:val="28"/>
+          <w:szCs w:val="28"/>
+        </w:rPr>
+        <w:t>извещатель</w:t>
+      </w:r>
+      <w:proofErr w:type="spellEnd"/>
+      <w:r>
+        <w:rPr>
+          <w:sz w:val="28"/>
+          <w:szCs w:val="28"/>
+        </w:rPr>
+        <w:t xml:space="preserve">. Достаточно разместить один такой </w:t>
+      </w:r>
+      <w:proofErr w:type="spellStart"/>
+      <w:r>
+        <w:rPr>
+          <w:sz w:val="28"/>
+          <w:szCs w:val="28"/>
+        </w:rPr>
+        <w:t>извещатель</w:t>
+      </w:r>
+      <w:proofErr w:type="spellEnd"/>
+      <w:r>
+        <w:rPr>
+          <w:sz w:val="28"/>
+          <w:szCs w:val="28"/>
+        </w:rPr>
+        <w:t xml:space="preserve"> в центре комнаты.</w:t>
+      </w:r>
+    </w:p>
+    <w:p>
+      <w:pPr>
+        <w:widowControl w:val="0"/>
+        <w:spacing w:after="0" w:line="240" w:lineRule="auto"/>
+        <w:ind w:firstLine="709"/>
+        <w:jc w:val="both"/>
+        <w:rPr>
+          <w:sz w:val="28"/>
+          <w:szCs w:val="28"/>
+        </w:rPr>
+      </w:pPr>
+      <w:r>
+        <w:rPr>
+          <w:sz w:val="28"/>
+          <w:szCs w:val="28"/>
+        </w:rPr>
+        <w:t xml:space="preserve">Эффективным средством защиты электрооборудования от токов перегрузки и короткого замыкания является использование плавких </w:t>
+      </w:r>
+      <w:r>
+        <w:rPr>
+          <w:sz w:val="28"/>
+          <w:szCs w:val="28"/>
+        </w:rPr>
+        <w:lastRenderedPageBreak/>
+        <w:t xml:space="preserve">предохранителей или автоматов защиты. </w:t>
+      </w:r>
+    </w:p>
+    <w:p>
+      <w:pPr>
+        <w:widowControl w:val="0"/>
+        <w:spacing w:after="0" w:line="240" w:lineRule="auto"/>
+        <w:ind w:firstLine="709"/>
+        <w:jc w:val="both"/>
+        <w:rPr>
+          <w:sz w:val="28"/>
+          <w:szCs w:val="28"/>
+        </w:rPr>
+      </w:pPr>
+      <w:r>
+        <w:rPr>
+          <w:sz w:val="28"/>
+          <w:szCs w:val="28"/>
+        </w:rPr>
+        <w:t>Для этого произведём следующие несложные расчёты:</w:t>
+      </w:r>
+    </w:p>
+    <w:p>
+      <w:pPr>
+        <w:widowControl w:val="0"/>
+        <w:spacing w:after="0" w:line="240" w:lineRule="auto"/>
+        <w:ind w:firstLine="709"/>
+        <w:jc w:val="both"/>
+        <w:rPr>
+          <w:sz w:val="28"/>
+          <w:szCs w:val="28"/>
+        </w:rPr>
+      </w:pPr>
+      <w:r>
+        <w:rPr>
+          <w:sz w:val="28"/>
+          <w:szCs w:val="28"/>
+        </w:rPr>
+        <w:t>По формуле (</w:t>
+      </w:r>
+      <w:r>
+        <w:rPr>
+          <w:sz w:val="28"/>
+          <w:szCs w:val="28"/>
+        </w:rPr>
+        <w:t>7.7</w:t>
+      </w:r>
+      <w:r>
+        <w:rPr>
+          <w:sz w:val="28"/>
+          <w:szCs w:val="28"/>
+        </w:rPr>
+        <w:t>) определим рабочий ток помещения, а по формуле (7</w:t>
+      </w:r>
+      <w:r>
+        <w:rPr>
+          <w:sz w:val="28"/>
+          <w:szCs w:val="28"/>
+        </w:rPr>
+        <w:t>.8</w:t>
+      </w:r>
+      <w:r>
+        <w:rPr>
+          <w:sz w:val="28"/>
+          <w:szCs w:val="28"/>
+        </w:rPr>
+        <w:t>) определим ток срабатывания плавкого предохр</w:t>
+      </w:r>
+      <w:r>
+        <w:rPr>
+          <w:sz w:val="28"/>
+          <w:szCs w:val="28"/>
+        </w:rPr>
+        <w:t>анителя (автомата защиты), итак</w:t>
+      </w:r>
+    </w:p>
+    <w:p>
+      <w:pPr>
+        <w:widowControl w:val="0"/>
+        <w:spacing w:after="0" w:line="240" w:lineRule="auto"/>
+        <w:ind w:firstLine="709"/>
+        <w:jc w:val="both"/>
+        <w:rPr>
+          <w:sz w:val="28"/>
+          <w:szCs w:val="28"/>
+        </w:rPr>
+      </w:pPr>
+    </w:p>
+    <w:p>
+      <w:pPr>
+        <w:widowControl w:val="0"/>
+        <w:spacing w:after="0" w:line="240" w:lineRule="auto"/>
+        <w:ind w:firstLine="709"/>
+        <w:jc w:val="right"/>
+        <w:rPr>
+          <w:sz w:val="28"/>
+          <w:szCs w:val="28"/>
+        </w:rPr>
+      </w:pPr>
+      <w:r>
+        <w:rPr>
+          <w:position w:val="-28"/>
+          <w:sz w:val="28"/>
+          <w:szCs w:val="28"/>
+        </w:rPr>
+        <w:object w:dxaOrig="1860" w:dyaOrig="660">
+          <v:shape id="_x0000_i1027" type="#_x0000_t75" style="width:93.3pt;height:33.2pt" o:ole="">
+            <v:imagedata r:id="rId38" o:title=""/>
+          </v:shape>
+          <o:OLEObject Type="Embed" ProgID="Equation.3" ShapeID="_x0000_i1027" DrawAspect="Content" ObjectID="_1495049186" r:id="rId39"/>
+        </w:object>
+      </w:r>
+      <w:r>
+        <w:rPr>
+          <w:sz w:val="28"/>
+          <w:szCs w:val="28"/>
+        </w:rPr>
+        <w:t xml:space="preserve"> </w:t>
+      </w:r>
+      <w:r>
+        <w:rPr>
+          <w:sz w:val="28"/>
+          <w:szCs w:val="28"/>
+        </w:rPr>
+        <w:tab/>
+      </w:r>
+      <w:r>
+        <w:rPr>
+          <w:sz w:val="28"/>
+          <w:szCs w:val="28"/>
+        </w:rPr>
+        <w:tab/>
+      </w:r>
+      <w:r>
+        <w:rPr>
+          <w:sz w:val="28"/>
+          <w:szCs w:val="28"/>
+        </w:rPr>
+        <w:tab/>
+      </w:r>
+      <w:r>
+        <w:rPr>
+          <w:sz w:val="28"/>
+          <w:szCs w:val="28"/>
+        </w:rPr>
+        <w:tab/>
+      </w:r>
+      <w:r>
+        <w:rPr>
+          <w:sz w:val="28"/>
+          <w:szCs w:val="28"/>
+        </w:rPr>
+        <w:tab/>
+      </w:r>
+      <w:r>
+        <w:rPr>
+          <w:sz w:val="28"/>
+          <w:szCs w:val="28"/>
+        </w:rPr>
+        <w:t>(</w:t>
+      </w:r>
+      <w:r>
+        <w:rPr>
+          <w:sz w:val="28"/>
+          <w:szCs w:val="28"/>
+        </w:rPr>
+        <w:t>7.7</w:t>
+      </w:r>
+      <w:r>
+        <w:rPr>
+          <w:sz w:val="28"/>
+          <w:szCs w:val="28"/>
+        </w:rPr>
+        <w:t>)</w:t>
+      </w:r>
+    </w:p>
+    <w:p>
+      <w:pPr>
+        <w:widowControl w:val="0"/>
+        <w:spacing w:after="0" w:line="240" w:lineRule="auto"/>
+        <w:ind w:firstLine="709"/>
+        <w:jc w:val="both"/>
+        <w:rPr>
+          <w:sz w:val="28"/>
+          <w:szCs w:val="28"/>
+        </w:rPr>
+      </w:pPr>
+    </w:p>
+    <w:p>
+      <w:pPr>
+        <w:widowControl w:val="0"/>
+        <w:spacing w:after="0" w:line="240" w:lineRule="auto"/>
+        <w:ind w:firstLine="709"/>
+        <w:jc w:val="both"/>
+        <w:rPr>
+          <w:sz w:val="28"/>
+          <w:szCs w:val="28"/>
+        </w:rPr>
+      </w:pPr>
+      <w:r>
+        <w:rPr>
+          <w:sz w:val="28"/>
+          <w:szCs w:val="28"/>
+        </w:rPr>
+        <w:t xml:space="preserve">где: </w:t>
+      </w:r>
+      <w:proofErr w:type="gramStart"/>
+      <w:r>
+        <w:rPr>
+          <w:sz w:val="28"/>
+          <w:szCs w:val="28"/>
+          <w:lang w:val="en-US"/>
+        </w:rPr>
+        <w:t>P</w:t>
+      </w:r>
+      <w:proofErr w:type="gramEnd"/>
+      <w:r>
+        <w:rPr>
+          <w:sz w:val="28"/>
+          <w:szCs w:val="28"/>
+        </w:rPr>
+        <w:t xml:space="preserve">потребления - сумма всех мощностей всех приборов в комнате, </w:t>
+      </w:r>
+      <w:r>
+        <w:rPr>
+          <w:sz w:val="28"/>
+          <w:szCs w:val="28"/>
+          <w:lang w:val="en-US"/>
+        </w:rPr>
+        <w:t>U</w:t>
+      </w:r>
+      <w:r>
+        <w:rPr>
+          <w:sz w:val="28"/>
+          <w:szCs w:val="28"/>
+        </w:rPr>
+        <w:t xml:space="preserve">потребления – напряжение в сети, у нас оно 220В, </w:t>
+      </w:r>
+      <w:r>
+        <w:rPr>
+          <w:sz w:val="28"/>
+          <w:szCs w:val="28"/>
+          <w:lang w:val="en-US"/>
+        </w:rPr>
+        <w:t>I</w:t>
+      </w:r>
+      <w:r>
+        <w:rPr>
+          <w:sz w:val="28"/>
+          <w:szCs w:val="28"/>
+        </w:rPr>
+        <w:t>рабочий – ток на все приборы.</w:t>
+      </w:r>
+    </w:p>
+    <w:p>
+      <w:pPr>
+        <w:widowControl w:val="0"/>
+        <w:spacing w:after="0" w:line="240" w:lineRule="auto"/>
+        <w:ind w:firstLine="709"/>
+        <w:jc w:val="both"/>
+        <w:rPr>
+          <w:sz w:val="28"/>
+          <w:szCs w:val="28"/>
+        </w:rPr>
+      </w:pPr>
+    </w:p>
+    <w:p>
+      <w:pPr>
+        <w:widowControl w:val="0"/>
+        <w:spacing w:after="0" w:line="240" w:lineRule="auto"/>
+        <w:ind w:firstLine="709"/>
+        <w:jc w:val="right"/>
+        <w:rPr>
+          <w:sz w:val="28"/>
+          <w:szCs w:val="28"/>
+        </w:rPr>
+      </w:pPr>
+      <w:r>
+        <w:rPr>
+          <w:position w:val="-10"/>
+          <w:sz w:val="28"/>
+          <w:szCs w:val="28"/>
+        </w:rPr>
+        <w:object w:dxaOrig="1740" w:dyaOrig="320">
+          <v:shape id="_x0000_i1028" type="#_x0000_t75" style="width:87.05pt;height:15.65pt" o:ole="">
+            <v:imagedata r:id="rId40" o:title=""/>
+          </v:shape>
+          <o:OLEObject Type="Embed" ProgID="Equation.3" ShapeID="_x0000_i1028" DrawAspect="Content" ObjectID="_1495049187" r:id="rId41"/>
+        </w:object>
+      </w:r>
+      <w:r>
+        <w:rPr>
+          <w:sz w:val="28"/>
+          <w:szCs w:val="28"/>
+        </w:rPr>
+        <w:t xml:space="preserve"> </w:t>
+      </w:r>
+      <w:r>
+        <w:rPr>
+          <w:sz w:val="28"/>
+          <w:szCs w:val="28"/>
+        </w:rPr>
+        <w:tab/>
+      </w:r>
+      <w:r>
+        <w:rPr>
+          <w:sz w:val="28"/>
+          <w:szCs w:val="28"/>
+        </w:rPr>
+        <w:tab/>
+      </w:r>
+      <w:r>
+        <w:rPr>
+          <w:sz w:val="28"/>
+          <w:szCs w:val="28"/>
+        </w:rPr>
+        <w:tab/>
+      </w:r>
+      <w:r>
+        <w:rPr>
+          <w:sz w:val="28"/>
+          <w:szCs w:val="28"/>
+        </w:rPr>
+        <w:tab/>
+      </w:r>
+      <w:r>
+        <w:rPr>
+          <w:sz w:val="28"/>
+          <w:szCs w:val="28"/>
+        </w:rPr>
+        <w:tab/>
+      </w:r>
+      <w:r>
+        <w:rPr>
+          <w:sz w:val="28"/>
+          <w:szCs w:val="28"/>
+        </w:rPr>
+        <w:t>(7</w:t>
+      </w:r>
+      <w:r>
+        <w:rPr>
+          <w:sz w:val="28"/>
+          <w:szCs w:val="28"/>
+        </w:rPr>
+        <w:t>.8</w:t>
+      </w:r>
+      <w:r>
+        <w:rPr>
+          <w:sz w:val="28"/>
+          <w:szCs w:val="28"/>
+        </w:rPr>
+        <w:t>)</w:t>
+      </w:r>
+    </w:p>
+    <w:p>
+      <w:pPr>
+        <w:widowControl w:val="0"/>
+        <w:spacing w:after="0" w:line="240" w:lineRule="auto"/>
+        <w:ind w:firstLine="709"/>
+        <w:jc w:val="both"/>
+        <w:rPr>
+          <w:sz w:val="28"/>
+          <w:szCs w:val="28"/>
+        </w:rPr>
+      </w:pPr>
+    </w:p>
+    <w:p>
+      <w:pPr>
+        <w:widowControl w:val="0"/>
+        <w:spacing w:after="0" w:line="240" w:lineRule="auto"/>
+        <w:ind w:firstLine="709"/>
+        <w:jc w:val="both"/>
+        <w:rPr>
+          <w:sz w:val="28"/>
+          <w:szCs w:val="28"/>
+        </w:rPr>
+      </w:pPr>
+      <w:r>
+        <w:rPr>
+          <w:sz w:val="28"/>
+          <w:szCs w:val="28"/>
+        </w:rPr>
+        <w:t xml:space="preserve">где: </w:t>
+      </w:r>
+      <w:proofErr w:type="gramStart"/>
+      <w:r>
+        <w:rPr>
+          <w:sz w:val="28"/>
+          <w:szCs w:val="28"/>
+          <w:lang w:val="en-US"/>
+        </w:rPr>
+        <w:t>I</w:t>
+      </w:r>
+      <w:proofErr w:type="gramEnd"/>
+      <w:r>
+        <w:rPr>
+          <w:sz w:val="28"/>
+          <w:szCs w:val="28"/>
+        </w:rPr>
+        <w:t xml:space="preserve">срабатывания – ток, по которому выбирается плавкий предохранитель, </w:t>
+      </w:r>
+      <w:r>
+        <w:rPr>
+          <w:sz w:val="28"/>
+          <w:szCs w:val="28"/>
+          <w:lang w:val="en-US"/>
+        </w:rPr>
+        <w:t>K</w:t>
+      </w:r>
+      <w:r>
+        <w:rPr>
+          <w:sz w:val="28"/>
+          <w:szCs w:val="28"/>
+        </w:rPr>
+        <w:t xml:space="preserve"> – коэффициент пересчёта, равен 1,3-1,4.</w:t>
+      </w:r>
+    </w:p>
+    <w:p>
+      <w:pPr>
+        <w:widowControl w:val="0"/>
+        <w:spacing w:after="0" w:line="240" w:lineRule="auto"/>
+        <w:ind w:firstLine="709"/>
+        <w:jc w:val="both"/>
+        <w:rPr>
+          <w:sz w:val="28"/>
+          <w:szCs w:val="28"/>
+        </w:rPr>
+      </w:pPr>
+      <w:r>
+        <w:rPr>
+          <w:sz w:val="28"/>
+          <w:szCs w:val="28"/>
+        </w:rPr>
+        <w:t xml:space="preserve">Итак, имеем следующие значения: </w:t>
+      </w:r>
+    </w:p>
+    <w:p>
+      <w:pPr>
+        <w:widowControl w:val="0"/>
+        <w:spacing w:after="0" w:line="240" w:lineRule="auto"/>
+        <w:ind w:firstLine="709"/>
+        <w:jc w:val="both"/>
+        <w:rPr>
+          <w:sz w:val="28"/>
+          <w:szCs w:val="28"/>
+          <w:lang w:val="en-US"/>
+        </w:rPr>
+      </w:pPr>
+    </w:p>
+    <w:p>
+      <w:pPr>
+        <w:widowControl w:val="0"/>
+        <w:spacing w:after="0" w:line="240" w:lineRule="auto"/>
+        <w:ind w:firstLine="709"/>
+        <w:jc w:val="both"/>
+        <w:rPr>
+          <w:sz w:val="28"/>
+          <w:szCs w:val="28"/>
+        </w:rPr>
+      </w:pPr>
+      <w:r>
+        <w:rPr>
+          <w:position w:val="-24"/>
+          <w:sz w:val="28"/>
+          <w:szCs w:val="28"/>
+        </w:rPr>
+        <w:object w:dxaOrig="8660" w:dyaOrig="620">
+          <v:shape id="_x0000_i1029" type="#_x0000_t75" style="width:432.65pt;height:30.7pt" o:ole="">
+            <v:imagedata r:id="rId42" o:title=""/>
+          </v:shape>
+          <o:OLEObject Type="Embed" ProgID="Equation.3" ShapeID="_x0000_i1029" DrawAspect="Content" ObjectID="_1495049188" r:id="rId43"/>
+        </w:object>
+      </w:r>
+    </w:p>
+    <w:p>
+      <w:pPr>
+        <w:widowControl w:val="0"/>
+        <w:spacing w:after="0" w:line="240" w:lineRule="auto"/>
+        <w:ind w:firstLine="709"/>
+        <w:jc w:val="both"/>
+        <w:rPr>
+          <w:sz w:val="28"/>
+          <w:szCs w:val="28"/>
+          <w:lang w:val="en-US"/>
+        </w:rPr>
+      </w:pPr>
+      <w:r>
+        <w:rPr>
+          <w:sz w:val="28"/>
+          <w:szCs w:val="28"/>
+        </w:rPr>
+        <w:t>Отсюда</w:t>
+      </w:r>
+    </w:p>
+    <w:p>
+      <w:pPr>
+        <w:widowControl w:val="0"/>
+        <w:spacing w:after="0" w:line="240" w:lineRule="auto"/>
+        <w:ind w:firstLine="709"/>
+        <w:jc w:val="both"/>
+        <w:rPr>
+          <w:sz w:val="28"/>
+          <w:szCs w:val="28"/>
+          <w:lang w:val="en-US"/>
+        </w:rPr>
+      </w:pPr>
+    </w:p>
+    <w:p>
+      <w:pPr>
+        <w:widowControl w:val="0"/>
+        <w:spacing w:after="0" w:line="240" w:lineRule="auto"/>
+        <w:ind w:firstLine="709"/>
+        <w:jc w:val="center"/>
+        <w:rPr>
+          <w:sz w:val="28"/>
+          <w:szCs w:val="28"/>
+        </w:rPr>
+      </w:pPr>
+      <w:r>
+        <w:rPr>
+          <w:position w:val="-10"/>
+          <w:sz w:val="28"/>
+          <w:szCs w:val="28"/>
+        </w:rPr>
+        <w:object w:dxaOrig="2799" w:dyaOrig="320">
+          <v:shape id="_x0000_i1030" type="#_x0000_t75" style="width:140.25pt;height:15.65pt" o:ole="">
+            <v:imagedata r:id="rId44" o:title=""/>
+          </v:shape>
+          <o:OLEObject Type="Embed" ProgID="Equation.3" ShapeID="_x0000_i1030" DrawAspect="Content" ObjectID="_1495049189" r:id="rId45"/>
+        </w:object>
+      </w:r>
+    </w:p>
+    <w:p>
+      <w:pPr>
+        <w:widowControl w:val="0"/>
+        <w:spacing w:after="0" w:line="240" w:lineRule="auto"/>
+        <w:ind w:firstLine="709"/>
+        <w:jc w:val="both"/>
+        <w:rPr>
+          <w:sz w:val="28"/>
+          <w:szCs w:val="28"/>
+          <w:lang w:val="en-US"/>
+        </w:rPr>
+      </w:pPr>
+    </w:p>
+    <w:p>
+      <w:pPr>
+        <w:widowControl w:val="0"/>
+        <w:spacing w:after="0" w:line="240" w:lineRule="auto"/>
+        <w:ind w:firstLine="709"/>
+        <w:jc w:val="both"/>
+        <w:rPr>
+          <w:sz w:val="28"/>
+          <w:szCs w:val="28"/>
+        </w:rPr>
+      </w:pPr>
+      <w:r>
+        <w:rPr>
+          <w:sz w:val="28"/>
+          <w:szCs w:val="28"/>
+        </w:rPr>
+        <w:t>Исходя из такого тока, следует выбрать плавкий предохранитель номиналом 15-20 Ампер.</w:t>
+      </w:r>
+      <w:r>
+        <w:rPr>
+          <w:sz w:val="28"/>
+          <w:szCs w:val="28"/>
+        </w:rPr>
+        <w:t xml:space="preserve"> </w:t>
+      </w:r>
+    </w:p>
+    <w:p>
+      <w:pPr>
+        <w:spacing w:after="0" w:line="240" w:lineRule="auto"/>
+        <w:ind w:firstLine="567"/>
+        <w:jc w:val="both"/>
+        <w:rPr>
+          <w:rFonts w:ascii="Times New Roman" w:hAnsi="Times New Roman" w:cs="Times New Roman"/>
+          <w:bCs/>
+          <w:sz w:val="28"/>
+          <w:szCs w:val="28"/>
+        </w:rPr>
+      </w:pPr>
     </w:p>
     <w:p>
       <w:pPr>
@@ -8194,6 +9981,7 @@
           <w:sz w:val="28"/>
           <w:szCs w:val="28"/>
         </w:rPr>
+        <w:lastRenderedPageBreak/>
         <w:t>Выводы</w:t>
       </w:r>
     </w:p>
@@ -8288,7 +10076,6 @@
           <w:sz w:val="28"/>
           <w:szCs w:val="28"/>
         </w:rPr>
-        <w:lastRenderedPageBreak/>
         <w:t>Был составлен перечень мер для обеспечения экологической безопасности функционирования проектируемого объекта. Эти меры могут позволить уменьшить объемы использования воды, снизить потребление электроэнергии, сократить вырубку лесов.</w:t>
       </w:r>
     </w:p>
@@ -8326,21 +10113,21 @@
         <v:path o:extrusionok="f" gradientshapeok="t" o:connecttype="rect"/>
         <o:lock v:ext="edit" aspectratio="t"/>
       </v:shapetype>
-      <v:shape id="Рисунок 13" o:spid="_x0000_i1045" type="#_x0000_t75" alt="Описание: http://www.online-electric.ru/theory/zaz_sample1/image038.gif" style="width:27.65pt;height:18.4pt;visibility:visible;mso-wrap-style:square" o:bullet="t">
+      <v:shape id="_x0000_i1035" type="#_x0000_t75" alt="Описание: http://www.online-electric.ru/theory/zaz_sample1/image038.gif" style="width:27.55pt;height:18.8pt;visibility:visible;mso-wrap-style:square" o:bullet="t">
         <v:imagedata r:id="rId1" o:title="image038"/>
       </v:shape>
     </w:pict>
   </w:numPicBullet>
   <w:numPicBullet w:numPicBulletId="1">
     <w:pict>
-      <v:shape id="Рисунок 29" o:spid="_x0000_i1046" type="#_x0000_t75" alt="Описание: http://www.online-electric.ru/theory/zaz_sample1/image048.gif" style="width:21.75pt;height:18.4pt;visibility:visible;mso-wrap-style:square" o:bullet="t">
+      <v:shape id="_x0000_i1036" type="#_x0000_t75" alt="Описание: http://www.online-electric.ru/theory/zaz_sample1/image048.gif" style="width:21.9pt;height:18.8pt;visibility:visible;mso-wrap-style:square" o:bullet="t">
         <v:imagedata r:id="rId2" o:title="image048"/>
       </v:shape>
     </w:pict>
   </w:numPicBullet>
   <w:numPicBullet w:numPicBulletId="2">
     <w:pict>
-      <v:shape id="_x0000_i1047" type="#_x0000_t75" alt="Описание: http://www.online-electric.ru/theory/zaz_sample1/image058.gif" style="width:20.1pt;height:10.9pt;visibility:visible;mso-wrap-style:square" o:bullet="t">
+      <v:shape id="_x0000_i1037" type="#_x0000_t75" alt="Описание: http://www.online-electric.ru/theory/zaz_sample1/image058.gif" style="width:20.05pt;height:11.25pt;visibility:visible;mso-wrap-style:square" o:bullet="t">
         <v:imagedata r:id="rId3" o:title="image058"/>
       </v:shape>
     </w:pict>
@@ -9392,6 +11179,38 @@
     <w:name w:val="spelle"/>
     <w:rsid w:val="00B601F6"/>
   </w:style>
+  <w:style w:type="paragraph" w:styleId="a6">
+    <w:name w:val="Body Text Indent"/>
+    <w:basedOn w:val="a"/>
+    <w:link w:val="a7"/>
+    <w:uiPriority w:val="99"/>
+    <w:semiHidden/>
+    <w:rsid w:val="00C72892"/>
+    <w:pPr>
+      <w:spacing w:after="0" w:line="240" w:lineRule="auto"/>
+      <w:ind w:firstLine="720"/>
+      <w:jc w:val="both"/>
+    </w:pPr>
+    <w:rPr>
+      <w:rFonts w:ascii="Times New Roman" w:eastAsia="Times New Roman" w:hAnsi="Times New Roman" w:cs="Times New Roman"/>
+      <w:sz w:val="24"/>
+      <w:szCs w:val="20"/>
+    </w:rPr>
+  </w:style>
+  <w:style w:type="character" w:customStyle="1" w:styleId="a7">
+    <w:name w:val="Основной текст с отступом Знак"/>
+    <w:basedOn w:val="a0"/>
+    <w:link w:val="a6"/>
+    <w:uiPriority w:val="99"/>
+    <w:semiHidden/>
+    <w:rsid w:val="00C72892"/>
+    <w:rPr>
+      <w:rFonts w:ascii="Times New Roman" w:eastAsia="Times New Roman" w:hAnsi="Times New Roman" w:cs="Times New Roman"/>
+      <w:sz w:val="24"/>
+      <w:szCs w:val="20"/>
+      <w:lang w:eastAsia="ru-RU"/>
+    </w:rPr>
+  </w:style>
 </w:styles>
 </file>
 

</xml_diff>